<commit_message>
Refactor: documentation and report:
</commit_message>
<xml_diff>
--- a/Final/document/report.docx
+++ b/Final/document/report.docx
@@ -37,7 +37,35 @@
           <w:b w:val="false"/>
           <w:bCs w:val="false"/>
         </w:rPr>
-        <w:t>This project is an implementation of a Bank Account Management System. The program consists of module “Account” which consists of two classes “Account” and “Account Manager”. It also has a user interface handling user interactions, which has its own separate module.</w:t>
+        <w:t xml:space="preserve">This project is an implementation of a Bank Account Management System. The program consists of module “Account” </w:t>
+      </w:r>
+      <w:r>
+        <w:rPr>
+          <w:b w:val="false"/>
+          <w:bCs w:val="false"/>
+        </w:rPr>
+        <w:t xml:space="preserve">and </w:t>
+      </w:r>
+      <w:r>
+        <w:rPr>
+          <w:b w:val="false"/>
+          <w:bCs w:val="false"/>
+        </w:rPr>
+        <w:t xml:space="preserve">“Account Manager”, </w:t>
+      </w:r>
+      <w:r>
+        <w:rPr>
+          <w:b w:val="false"/>
+          <w:bCs w:val="false"/>
+        </w:rPr>
+        <w:t>which contains their respective class</w:t>
+      </w:r>
+      <w:r>
+        <w:rPr>
+          <w:b w:val="false"/>
+          <w:bCs w:val="false"/>
+        </w:rPr>
+        <w:t>. It also has a user interface handling user interactions, which has its own separate module.</w:t>
       </w:r>
     </w:p>
     <w:p>
@@ -148,28 +176,7 @@
           <w:b w:val="false"/>
           <w:bCs w:val="false"/>
         </w:rPr>
-        <w:t xml:space="preserve">The user interface is a command line interface that allows user to create and manage multiple accounts within an account manager. Users can interact with the account manager with multiple commands, such as add_account, check_balance, and so on. It also supports command aliases to enhance the ease of user </w:t>
-      </w:r>
-      <w:r>
-        <w:rPr>
-          <w:b w:val="false"/>
-          <w:bCs w:val="false"/>
-        </w:rPr>
-        <w:t>interactions</w:t>
-      </w:r>
-      <w:r>
-        <w:rPr>
-          <w:b w:val="false"/>
-          <w:bCs w:val="false"/>
-        </w:rPr>
-        <w:t xml:space="preserve">. </w:t>
-      </w:r>
-      <w:r>
-        <w:rPr>
-          <w:b w:val="false"/>
-          <w:bCs w:val="false"/>
-        </w:rPr>
-        <w:t>Most exceptions are also handled gracefully in this module without crashing the program.</w:t>
+        <w:t>The user interface is a command line interface that allows user to create and manage multiple accounts within an account manager. Users can interact with the account manager with multiple commands, such as add_account, check_balance, and so on. It also supports command aliases to enhance the ease of user interactions. Most exceptions are also handled gracefully in this module without crashing the program.</w:t>
       </w:r>
     </w:p>
     <w:p>
@@ -351,51 +358,114 @@
           <w:b w:val="false"/>
           <w:bCs w:val="false"/>
         </w:rPr>
-        <w:t xml:space="preserve">The account module depends on the module for Binary Search Tree to operate, as it is relied to store accounts. </w:t>
-      </w:r>
-      <w:r>
-        <w:rPr>
-          <w:b w:val="false"/>
-          <w:bCs w:val="false"/>
-        </w:rPr>
-        <w:t>Binary Search Tree in turn relies on Queue module in order to save traversal order, while Queue module relies on Linked List module to store its element.</w:t>
-      </w:r>
-    </w:p>
-    <w:p>
-      <w:pPr>
-        <w:pStyle w:val="Normal"/>
-        <w:bidi w:val="0"/>
-        <w:spacing w:lineRule="auto" w:line="480"/>
-        <w:jc w:val="start"/>
-        <w:rPr>
-          <w:b w:val="false"/>
-          <w:bCs w:val="false"/>
-        </w:rPr>
-      </w:pPr>
-      <w:r>
-        <w:rPr>
-          <w:b w:val="false"/>
-          <w:bCs w:val="false"/>
-        </w:rPr>
-      </w:r>
-    </w:p>
-    <w:p>
-      <w:pPr>
-        <w:pStyle w:val="Normal"/>
-        <w:bidi w:val="0"/>
-        <w:spacing w:lineRule="auto" w:line="480"/>
-        <w:jc w:val="start"/>
-        <w:rPr>
-          <w:b w:val="false"/>
-          <w:bCs w:val="false"/>
-        </w:rPr>
-      </w:pPr>
-      <w:r>
-        <w:rPr>
-          <w:b w:val="false"/>
-          <w:bCs w:val="false"/>
-        </w:rPr>
-        <w:t xml:space="preserve">As for user interface, it utilizes readline library to provide support for command history for convenience of users. </w:t>
+        <w:t xml:space="preserve">The </w:t>
+      </w:r>
+      <w:r>
+        <w:rPr>
+          <w:b w:val="false"/>
+          <w:bCs w:val="false"/>
+        </w:rPr>
+        <w:t>AccountManager module</w:t>
+      </w:r>
+      <w:r>
+        <w:rPr>
+          <w:b w:val="false"/>
+          <w:bCs w:val="false"/>
+        </w:rPr>
+        <w:t xml:space="preserve"> depends on </w:t>
+      </w:r>
+      <w:r>
+        <w:rPr>
+          <w:b w:val="false"/>
+          <w:bCs w:val="false"/>
+        </w:rPr>
+        <w:t xml:space="preserve">Account and </w:t>
+      </w:r>
+      <w:r>
+        <w:rPr>
+          <w:b w:val="false"/>
+          <w:bCs w:val="false"/>
+        </w:rPr>
+        <w:t xml:space="preserve">the module for Binary Search Tree to operate, as it is relied to </w:t>
+      </w:r>
+      <w:r>
+        <w:rPr>
+          <w:b w:val="false"/>
+          <w:bCs w:val="false"/>
+        </w:rPr>
+        <w:t xml:space="preserve">define and store </w:t>
+      </w:r>
+      <w:r>
+        <w:rPr>
+          <w:b w:val="false"/>
+          <w:bCs w:val="false"/>
+        </w:rPr>
+        <w:t>accounts. Binary Search Tree in turn relies on Queue module in order to save traversal order, while Queue module relies on Linked List module to store its element.</w:t>
+      </w:r>
+    </w:p>
+    <w:p>
+      <w:pPr>
+        <w:pStyle w:val="Normal"/>
+        <w:bidi w:val="0"/>
+        <w:spacing w:lineRule="auto" w:line="480"/>
+        <w:jc w:val="start"/>
+        <w:rPr>
+          <w:b w:val="false"/>
+          <w:bCs w:val="false"/>
+        </w:rPr>
+      </w:pPr>
+      <w:r>
+        <w:rPr>
+          <w:b w:val="false"/>
+          <w:bCs w:val="false"/>
+        </w:rPr>
+      </w:r>
+    </w:p>
+    <w:p>
+      <w:pPr>
+        <w:pStyle w:val="Normal"/>
+        <w:bidi w:val="0"/>
+        <w:spacing w:lineRule="auto" w:line="480"/>
+        <w:jc w:val="start"/>
+        <w:rPr>
+          <w:b w:val="false"/>
+          <w:bCs w:val="false"/>
+        </w:rPr>
+      </w:pPr>
+      <w:r>
+        <w:rPr>
+          <w:b w:val="false"/>
+          <w:bCs w:val="false"/>
+        </w:rPr>
+        <w:t xml:space="preserve">As for user interface, </w:t>
+      </w:r>
+      <w:r>
+        <w:rPr>
+          <w:b w:val="false"/>
+          <w:bCs w:val="false"/>
+        </w:rPr>
+        <w:t xml:space="preserve">other than depending on Account and AccountManager, </w:t>
+      </w:r>
+      <w:r>
+        <w:rPr>
+          <w:b w:val="false"/>
+          <w:bCs w:val="false"/>
+        </w:rPr>
+        <w:t xml:space="preserve">it </w:t>
+      </w:r>
+      <w:r>
+        <w:rPr>
+          <w:b w:val="false"/>
+          <w:bCs w:val="false"/>
+        </w:rPr>
+        <w:t>also</w:t>
+      </w:r>
+      <w:r>
+        <w:rPr>
+          <w:b w:val="false"/>
+          <w:bCs w:val="false"/>
+        </w:rPr>
+        <w:t xml:space="preserve"> utilizes readline library to provide support for command history for convenience of users. </w:t>
       </w:r>
     </w:p>
     <w:p>
@@ -952,7 +1022,14 @@
           <w:b w:val="false"/>
           <w:bCs w:val="false"/>
         </w:rPr>
-        <w:t>All analysis is based on class AccountManager, because it serves as a front end for other classes.</w:t>
+        <w:t xml:space="preserve">All analysis is based on class AccountManager, because it serves as a front end for other classes. </w:t>
+      </w:r>
+      <w:r>
+        <w:rPr>
+          <w:b w:val="false"/>
+          <w:bCs w:val="false"/>
+        </w:rPr>
+        <w:t xml:space="preserve">As for user interface, most of its operations utilizes AccountManager directly. </w:t>
       </w:r>
     </w:p>
     <w:p>
@@ -1302,15 +1379,7 @@
       </w:pPr>
       <w:r>
         <w:rPr/>
-        <w:t xml:space="preserve">Reason: </w:t>
-      </w:r>
-      <w:r>
-        <w:rPr/>
-        <w:t>Withdrawal</w:t>
-      </w:r>
-      <w:r>
-        <w:rPr/>
-        <w:t xml:space="preserve"> is performed in one step.</w:t>
+        <w:t>Reason: Withdrawal is performed in one step.</w:t>
       </w:r>
     </w:p>
     <w:p>
@@ -1414,15 +1483,7 @@
       </w:pPr>
       <w:r>
         <w:rPr/>
-        <w:t xml:space="preserve">Reason: BST </w:t>
-      </w:r>
-      <w:r>
-        <w:rPr/>
-        <w:t>node deletion</w:t>
-      </w:r>
-      <w:r>
-        <w:rPr/>
-        <w:t xml:space="preserve"> operation</w:t>
+        <w:t>Reason: BST node deletion operation</w:t>
       </w:r>
     </w:p>
     <w:p>
@@ -1698,11 +1759,26 @@
       </w:pPr>
       <w:r>
         <w:rPr/>
-        <w:t xml:space="preserve">Reason: </w:t>
-      </w:r>
-      <w:r>
-        <w:rPr/>
-        <w:t>Each node is traversed in O(1) and is enqueued to the traversal queue in O(1), which grows the linked list used to store queue elements in O(1). All of this makes the operation O(3n) but constant values are ignored, becoming O(n)</w:t>
+        <w:t>Reason: Each node is traversed in O(1) and is enqueued to the traversal queue in O(1), which grows the linked list used to store queue elements in O(1). All of this makes the operation O(3n) but constant values are ignored, becoming O(n)</w:t>
+      </w:r>
+    </w:p>
+    <w:p>
+      <w:pPr>
+        <w:pStyle w:val="Normal"/>
+        <w:bidi w:val="0"/>
+        <w:spacing w:lineRule="auto" w:line="480"/>
+        <w:jc w:val="start"/>
+        <w:rPr>
+          <w:b w:val="false"/>
+          <w:bCs w:val="false"/>
+        </w:rPr>
+      </w:pPr>
+      <w:r>
+        <w:rPr>
+          <w:b w:val="false"/>
+          <w:bCs w:val="false"/>
+        </w:rPr>
+        <w:t>Module Interface</w:t>
       </w:r>
     </w:p>
     <w:p>
@@ -1764,133 +1840,281 @@
           <w:b w:val="false"/>
           <w:bCs w:val="false"/>
         </w:rPr>
-        <w:t>Reason: the traversal queue is dequeued until empty, each dequeue is O(n)</w:t>
-      </w:r>
-    </w:p>
-    <w:p>
-      <w:pPr>
-        <w:pStyle w:val="Normal"/>
-        <w:bidi w:val="0"/>
-        <w:spacing w:lineRule="auto" w:line="480"/>
-        <w:jc w:val="start"/>
-        <w:rPr>
-          <w:b w:val="false"/>
-          <w:bCs w:val="false"/>
-        </w:rPr>
-      </w:pPr>
-      <w:r>
-        <w:rPr>
-          <w:b w:val="false"/>
-          <w:bCs w:val="false"/>
-        </w:rPr>
-      </w:r>
-    </w:p>
-    <w:p>
-      <w:pPr>
-        <w:pStyle w:val="Normal"/>
-        <w:bidi w:val="0"/>
-        <w:spacing w:lineRule="auto" w:line="480"/>
-        <w:jc w:val="start"/>
-        <w:rPr>
-          <w:b w:val="false"/>
-          <w:bCs w:val="false"/>
-        </w:rPr>
-      </w:pPr>
-      <w:r>
-        <w:rPr>
-          <w:b w:val="false"/>
-          <w:bCs w:val="false"/>
-        </w:rPr>
-      </w:r>
-    </w:p>
-    <w:p>
-      <w:pPr>
-        <w:pStyle w:val="Normal"/>
-        <w:bidi w:val="0"/>
-        <w:spacing w:lineRule="auto" w:line="480"/>
-        <w:jc w:val="start"/>
-        <w:rPr>
-          <w:b w:val="false"/>
-          <w:bCs w:val="false"/>
-        </w:rPr>
-      </w:pPr>
-      <w:r>
-        <w:rPr>
-          <w:b w:val="false"/>
-          <w:bCs w:val="false"/>
-        </w:rPr>
-      </w:r>
-    </w:p>
-    <w:p>
-      <w:pPr>
-        <w:pStyle w:val="Normal"/>
-        <w:bidi w:val="0"/>
-        <w:spacing w:lineRule="auto" w:line="480"/>
-        <w:jc w:val="start"/>
-        <w:rPr>
-          <w:b w:val="false"/>
-          <w:bCs w:val="false"/>
-        </w:rPr>
-      </w:pPr>
-      <w:r>
-        <w:rPr>
-          <w:b w:val="false"/>
-          <w:bCs w:val="false"/>
-        </w:rPr>
-      </w:r>
-    </w:p>
-    <w:p>
-      <w:pPr>
-        <w:pStyle w:val="Normal"/>
-        <w:bidi w:val="0"/>
-        <w:spacing w:lineRule="auto" w:line="480"/>
-        <w:jc w:val="start"/>
-        <w:rPr>
-          <w:b w:val="false"/>
-          <w:bCs w:val="false"/>
-        </w:rPr>
-      </w:pPr>
-      <w:r>
-        <w:rPr>
-          <w:b w:val="false"/>
-          <w:bCs w:val="false"/>
-        </w:rPr>
-      </w:r>
-    </w:p>
-    <w:p>
-      <w:pPr>
-        <w:pStyle w:val="Normal"/>
-        <w:bidi w:val="0"/>
-        <w:spacing w:lineRule="auto" w:line="480"/>
-        <w:jc w:val="start"/>
-        <w:rPr>
-          <w:b w:val="false"/>
-          <w:bCs w:val="false"/>
-        </w:rPr>
-      </w:pPr>
-      <w:r>
-        <w:rPr>
-          <w:b w:val="false"/>
-          <w:bCs w:val="false"/>
-        </w:rPr>
-      </w:r>
-    </w:p>
-    <w:p>
-      <w:pPr>
-        <w:pStyle w:val="Normal"/>
-        <w:bidi w:val="0"/>
-        <w:spacing w:lineRule="auto" w:line="480"/>
-        <w:jc w:val="start"/>
-        <w:rPr>
-          <w:b w:val="false"/>
-          <w:bCs w:val="false"/>
-        </w:rPr>
-      </w:pPr>
-      <w:r>
-        <w:rPr>
-          <w:b w:val="false"/>
-          <w:bCs w:val="false"/>
-        </w:rPr>
+        <w:t xml:space="preserve">Reason: </w:t>
+      </w:r>
+      <w:r>
+        <w:rPr>
+          <w:b w:val="false"/>
+          <w:bCs w:val="false"/>
+        </w:rPr>
+        <w:t>T</w:t>
+      </w:r>
+      <w:r>
+        <w:rPr>
+          <w:b w:val="false"/>
+          <w:bCs w:val="false"/>
+        </w:rPr>
+        <w:t>he traversal queue is dequeued until empty, each dequeue is O(n)</w:t>
+      </w:r>
+    </w:p>
+    <w:p>
+      <w:pPr>
+        <w:pStyle w:val="Normal"/>
+        <w:bidi w:val="0"/>
+        <w:spacing w:lineRule="auto" w:line="480"/>
+        <w:jc w:val="start"/>
+        <w:rPr>
+          <w:b w:val="false"/>
+          <w:bCs w:val="false"/>
+        </w:rPr>
+      </w:pPr>
+      <w:r>
+        <w:rPr>
+          <w:b w:val="false"/>
+          <w:bCs w:val="false"/>
+        </w:rPr>
+        <w:t>Help message construction:</w:t>
+      </w:r>
+    </w:p>
+    <w:p>
+      <w:pPr>
+        <w:pStyle w:val="Normal"/>
+        <w:bidi w:val="0"/>
+        <w:spacing w:lineRule="auto" w:line="480"/>
+        <w:jc w:val="start"/>
+        <w:rPr>
+          <w:b w:val="false"/>
+          <w:bCs w:val="false"/>
+        </w:rPr>
+      </w:pPr>
+      <w:r>
+        <w:rPr>
+          <w:b w:val="false"/>
+          <w:bCs w:val="false"/>
+        </w:rPr>
+        <w:tab/>
+        <w:t>O(n)</w:t>
+      </w:r>
+    </w:p>
+    <w:p>
+      <w:pPr>
+        <w:pStyle w:val="Normal"/>
+        <w:numPr>
+          <w:ilvl w:val="0"/>
+          <w:numId w:val="10"/>
+        </w:numPr>
+        <w:bidi w:val="0"/>
+        <w:spacing w:lineRule="auto" w:line="480"/>
+        <w:jc w:val="start"/>
+        <w:rPr>
+          <w:b w:val="false"/>
+          <w:bCs w:val="false"/>
+        </w:rPr>
+      </w:pPr>
+      <w:r>
+        <w:rPr>
+          <w:b w:val="false"/>
+          <w:bCs w:val="false"/>
+        </w:rPr>
+        <w:t>Reason: Each command is appended to help message in O(1)</w:t>
+      </w:r>
+    </w:p>
+    <w:p>
+      <w:pPr>
+        <w:pStyle w:val="Normal"/>
+        <w:bidi w:val="0"/>
+        <w:spacing w:lineRule="auto" w:line="480"/>
+        <w:jc w:val="start"/>
+        <w:rPr>
+          <w:b w:val="false"/>
+          <w:bCs w:val="false"/>
+        </w:rPr>
+      </w:pPr>
+      <w:r>
+        <w:rPr>
+          <w:b w:val="false"/>
+          <w:bCs w:val="false"/>
+        </w:rPr>
+      </w:r>
+    </w:p>
+    <w:p>
+      <w:pPr>
+        <w:pStyle w:val="Normal"/>
+        <w:bidi w:val="0"/>
+        <w:spacing w:lineRule="auto" w:line="480"/>
+        <w:jc w:val="start"/>
+        <w:rPr>
+          <w:b w:val="false"/>
+          <w:bCs w:val="false"/>
+        </w:rPr>
+      </w:pPr>
+      <w:r>
+        <w:rPr>
+          <w:b w:val="false"/>
+          <w:bCs w:val="false"/>
+        </w:rPr>
+      </w:r>
+    </w:p>
+    <w:p>
+      <w:pPr>
+        <w:pStyle w:val="Normal"/>
+        <w:bidi w:val="0"/>
+        <w:spacing w:lineRule="auto" w:line="480"/>
+        <w:jc w:val="start"/>
+        <w:rPr>
+          <w:b w:val="false"/>
+          <w:bCs w:val="false"/>
+        </w:rPr>
+      </w:pPr>
+      <w:r>
+        <w:rPr>
+          <w:b w:val="false"/>
+          <w:bCs w:val="false"/>
+        </w:rPr>
+      </w:r>
+    </w:p>
+    <w:p>
+      <w:pPr>
+        <w:pStyle w:val="Normal"/>
+        <w:bidi w:val="0"/>
+        <w:spacing w:lineRule="auto" w:line="480"/>
+        <w:jc w:val="start"/>
+        <w:rPr>
+          <w:b w:val="false"/>
+          <w:bCs w:val="false"/>
+        </w:rPr>
+      </w:pPr>
+      <w:r>
+        <w:rPr>
+          <w:b w:val="false"/>
+          <w:bCs w:val="false"/>
+        </w:rPr>
+        <w:t>Command argument validation:</w:t>
+      </w:r>
+    </w:p>
+    <w:p>
+      <w:pPr>
+        <w:pStyle w:val="Normal"/>
+        <w:bidi w:val="0"/>
+        <w:spacing w:lineRule="auto" w:line="480"/>
+        <w:jc w:val="start"/>
+        <w:rPr>
+          <w:b w:val="false"/>
+          <w:bCs w:val="false"/>
+        </w:rPr>
+      </w:pPr>
+      <w:r>
+        <w:rPr>
+          <w:b w:val="false"/>
+          <w:bCs w:val="false"/>
+        </w:rPr>
+        <w:tab/>
+        <w:t>O(1)</w:t>
+      </w:r>
+    </w:p>
+    <w:p>
+      <w:pPr>
+        <w:pStyle w:val="Normal"/>
+        <w:numPr>
+          <w:ilvl w:val="0"/>
+          <w:numId w:val="12"/>
+        </w:numPr>
+        <w:bidi w:val="0"/>
+        <w:spacing w:lineRule="auto" w:line="480"/>
+        <w:jc w:val="start"/>
+        <w:rPr>
+          <w:b w:val="false"/>
+          <w:bCs w:val="false"/>
+        </w:rPr>
+      </w:pPr>
+      <w:r>
+        <w:rPr>
+          <w:b w:val="false"/>
+          <w:bCs w:val="false"/>
+        </w:rPr>
+        <w:t>Reason: validation is done in one step by passing command to key dict and receiving its argument count to compare with the actual number of arguments.</w:t>
+      </w:r>
+    </w:p>
+    <w:p>
+      <w:pPr>
+        <w:pStyle w:val="Normal"/>
+        <w:bidi w:val="0"/>
+        <w:spacing w:lineRule="auto" w:line="480"/>
+        <w:jc w:val="start"/>
+        <w:rPr>
+          <w:b w:val="false"/>
+          <w:bCs w:val="false"/>
+        </w:rPr>
+      </w:pPr>
+      <w:r>
+        <w:rPr>
+          <w:b w:val="false"/>
+          <w:bCs w:val="false"/>
+        </w:rPr>
+        <w:t>User input command matching:</w:t>
+      </w:r>
+    </w:p>
+    <w:p>
+      <w:pPr>
+        <w:pStyle w:val="Normal"/>
+        <w:bidi w:val="0"/>
+        <w:spacing w:lineRule="auto" w:line="480"/>
+        <w:jc w:val="start"/>
+        <w:rPr>
+          <w:b w:val="false"/>
+          <w:bCs w:val="false"/>
+        </w:rPr>
+      </w:pPr>
+      <w:r>
+        <w:rPr>
+          <w:b w:val="false"/>
+          <w:bCs w:val="false"/>
+        </w:rPr>
+        <w:tab/>
+        <w:t>Worst case: O(n) * average number of command aliases</w:t>
+      </w:r>
+    </w:p>
+    <w:p>
+      <w:pPr>
+        <w:pStyle w:val="Normal"/>
+        <w:bidi w:val="0"/>
+        <w:spacing w:lineRule="auto" w:line="480"/>
+        <w:jc w:val="start"/>
+        <w:rPr>
+          <w:b w:val="false"/>
+          <w:bCs w:val="false"/>
+        </w:rPr>
+      </w:pPr>
+      <w:r>
+        <w:rPr>
+          <w:b w:val="false"/>
+          <w:bCs w:val="false"/>
+        </w:rPr>
+        <w:tab/>
+        <w:t>Best case: O(2)</w:t>
+      </w:r>
+    </w:p>
+    <w:p>
+      <w:pPr>
+        <w:pStyle w:val="Normal"/>
+        <w:numPr>
+          <w:ilvl w:val="0"/>
+          <w:numId w:val="11"/>
+        </w:numPr>
+        <w:bidi w:val="0"/>
+        <w:spacing w:lineRule="auto" w:line="480"/>
+        <w:jc w:val="start"/>
+        <w:rPr>
+          <w:b w:val="false"/>
+          <w:bCs w:val="false"/>
+        </w:rPr>
+      </w:pPr>
+      <w:r>
+        <w:rPr>
+          <w:b w:val="false"/>
+          <w:bCs w:val="false"/>
+        </w:rPr>
+        <w:t>Reason: user input is checked against all commands, and each command, user input is also checked against its aliases. The number of aliases for each command is not fixed.</w:t>
       </w:r>
     </w:p>
     <w:p>
@@ -1930,6 +2154,935 @@
         <w:t>Traceability Matrix</w:t>
       </w:r>
     </w:p>
+    <w:tbl>
+      <w:tblPr>
+        <w:tblW w:w="5000" w:type="pct"/>
+        <w:jc w:val="start"/>
+        <w:tblInd w:w="-5" w:type="dxa"/>
+        <w:tblLayout w:type="fixed"/>
+        <w:tblCellMar>
+          <w:top w:w="55" w:type="dxa"/>
+          <w:start w:w="55" w:type="dxa"/>
+          <w:bottom w:w="55" w:type="dxa"/>
+          <w:end w:w="55" w:type="dxa"/>
+        </w:tblCellMar>
+      </w:tblPr>
+      <w:tblGrid>
+        <w:gridCol w:w="863"/>
+        <w:gridCol w:w="2991"/>
+        <w:gridCol w:w="2771"/>
+        <w:gridCol w:w="2250"/>
+        <w:gridCol w:w="763"/>
+      </w:tblGrid>
+      <w:tr>
+        <w:trPr/>
+        <w:tc>
+          <w:tcPr>
+            <w:tcW w:w="863" w:type="dxa"/>
+            <w:tcBorders>
+              <w:top w:val="single" w:sz="4" w:space="0" w:color="000000"/>
+              <w:start w:val="single" w:sz="4" w:space="0" w:color="000000"/>
+              <w:bottom w:val="single" w:sz="4" w:space="0" w:color="000000"/>
+            </w:tcBorders>
+          </w:tcPr>
+          <w:p>
+            <w:pPr>
+              <w:pStyle w:val="TableContents"/>
+              <w:rPr/>
+            </w:pPr>
+            <w:r>
+              <w:rPr/>
+              <w:t>No.</w:t>
+            </w:r>
+          </w:p>
+        </w:tc>
+        <w:tc>
+          <w:tcPr>
+            <w:tcW w:w="2991" w:type="dxa"/>
+            <w:tcBorders>
+              <w:top w:val="single" w:sz="4" w:space="0" w:color="000000"/>
+              <w:start w:val="single" w:sz="4" w:space="0" w:color="000000"/>
+              <w:bottom w:val="single" w:sz="4" w:space="0" w:color="000000"/>
+            </w:tcBorders>
+          </w:tcPr>
+          <w:p>
+            <w:pPr>
+              <w:pStyle w:val="TableContents"/>
+              <w:rPr/>
+            </w:pPr>
+            <w:r>
+              <w:rPr/>
+              <w:t>Requirement</w:t>
+            </w:r>
+          </w:p>
+        </w:tc>
+        <w:tc>
+          <w:tcPr>
+            <w:tcW w:w="2771" w:type="dxa"/>
+            <w:tcBorders>
+              <w:top w:val="single" w:sz="4" w:space="0" w:color="000000"/>
+              <w:start w:val="single" w:sz="4" w:space="0" w:color="000000"/>
+              <w:bottom w:val="single" w:sz="4" w:space="0" w:color="000000"/>
+            </w:tcBorders>
+          </w:tcPr>
+          <w:p>
+            <w:pPr>
+              <w:pStyle w:val="TableContents"/>
+              <w:rPr/>
+            </w:pPr>
+            <w:r>
+              <w:rPr/>
+              <w:t>Test Case</w:t>
+            </w:r>
+          </w:p>
+        </w:tc>
+        <w:tc>
+          <w:tcPr>
+            <w:tcW w:w="2250" w:type="dxa"/>
+            <w:tcBorders>
+              <w:top w:val="single" w:sz="4" w:space="0" w:color="000000"/>
+              <w:start w:val="single" w:sz="4" w:space="0" w:color="000000"/>
+              <w:bottom w:val="single" w:sz="4" w:space="0" w:color="000000"/>
+            </w:tcBorders>
+          </w:tcPr>
+          <w:p>
+            <w:pPr>
+              <w:pStyle w:val="TableContents"/>
+              <w:rPr/>
+            </w:pPr>
+            <w:r>
+              <w:rPr/>
+              <w:t>Implementation</w:t>
+            </w:r>
+          </w:p>
+        </w:tc>
+        <w:tc>
+          <w:tcPr>
+            <w:tcW w:w="763" w:type="dxa"/>
+            <w:tcBorders>
+              <w:top w:val="single" w:sz="4" w:space="0" w:color="000000"/>
+              <w:start w:val="single" w:sz="4" w:space="0" w:color="000000"/>
+              <w:bottom w:val="single" w:sz="4" w:space="0" w:color="000000"/>
+              <w:end w:val="single" w:sz="4" w:space="0" w:color="000000"/>
+            </w:tcBorders>
+          </w:tcPr>
+          <w:p>
+            <w:pPr>
+              <w:pStyle w:val="TableContents"/>
+              <w:rPr/>
+            </w:pPr>
+            <w:r>
+              <w:rPr/>
+              <w:t>Status</w:t>
+            </w:r>
+          </w:p>
+        </w:tc>
+      </w:tr>
+      <w:tr>
+        <w:trPr/>
+        <w:tc>
+          <w:tcPr>
+            <w:tcW w:w="863" w:type="dxa"/>
+            <w:tcBorders>
+              <w:start w:val="single" w:sz="4" w:space="0" w:color="000000"/>
+              <w:bottom w:val="single" w:sz="4" w:space="0" w:color="000000"/>
+            </w:tcBorders>
+          </w:tcPr>
+          <w:p>
+            <w:pPr>
+              <w:pStyle w:val="TableContents"/>
+              <w:rPr/>
+            </w:pPr>
+            <w:r>
+              <w:rPr/>
+              <w:t>1.</w:t>
+            </w:r>
+          </w:p>
+        </w:tc>
+        <w:tc>
+          <w:tcPr>
+            <w:tcW w:w="2991" w:type="dxa"/>
+            <w:tcBorders>
+              <w:start w:val="single" w:sz="4" w:space="0" w:color="000000"/>
+              <w:bottom w:val="single" w:sz="4" w:space="0" w:color="000000"/>
+            </w:tcBorders>
+          </w:tcPr>
+          <w:p>
+            <w:pPr>
+              <w:pStyle w:val="TableContents"/>
+              <w:rPr/>
+            </w:pPr>
+            <w:r>
+              <w:rPr/>
+              <w:t>Define account class</w:t>
+            </w:r>
+          </w:p>
+        </w:tc>
+        <w:tc>
+          <w:tcPr>
+            <w:tcW w:w="2771" w:type="dxa"/>
+            <w:tcBorders>
+              <w:start w:val="single" w:sz="4" w:space="0" w:color="000000"/>
+              <w:bottom w:val="single" w:sz="4" w:space="0" w:color="000000"/>
+            </w:tcBorders>
+          </w:tcPr>
+          <w:p>
+            <w:pPr>
+              <w:pStyle w:val="TableContents"/>
+              <w:rPr/>
+            </w:pPr>
+            <w:r>
+              <w:rPr/>
+              <w:t>test_constructor()</w:t>
+            </w:r>
+          </w:p>
+          <w:p>
+            <w:pPr>
+              <w:pStyle w:val="TableContents"/>
+              <w:rPr/>
+            </w:pPr>
+            <w:r>
+              <w:rPr/>
+              <w:t>test_deposit()</w:t>
+            </w:r>
+          </w:p>
+          <w:p>
+            <w:pPr>
+              <w:pStyle w:val="TableContents"/>
+              <w:rPr/>
+            </w:pPr>
+            <w:r>
+              <w:rPr/>
+              <w:t>test_withdraw()</w:t>
+            </w:r>
+          </w:p>
+        </w:tc>
+        <w:tc>
+          <w:tcPr>
+            <w:tcW w:w="2250" w:type="dxa"/>
+            <w:tcBorders>
+              <w:start w:val="single" w:sz="4" w:space="0" w:color="000000"/>
+              <w:bottom w:val="single" w:sz="4" w:space="0" w:color="000000"/>
+            </w:tcBorders>
+          </w:tcPr>
+          <w:p>
+            <w:pPr>
+              <w:pStyle w:val="TableContents"/>
+              <w:rPr/>
+            </w:pPr>
+            <w:r>
+              <w:rPr/>
+              <w:t>__init__()</w:t>
+            </w:r>
+          </w:p>
+          <w:p>
+            <w:pPr>
+              <w:pStyle w:val="TableContents"/>
+              <w:rPr/>
+            </w:pPr>
+            <w:r>
+              <w:rPr/>
+              <w:t>deposit()</w:t>
+            </w:r>
+          </w:p>
+          <w:p>
+            <w:pPr>
+              <w:pStyle w:val="TableContents"/>
+              <w:rPr/>
+            </w:pPr>
+            <w:r>
+              <w:rPr/>
+              <w:t>withdraw()</w:t>
+            </w:r>
+          </w:p>
+        </w:tc>
+        <w:tc>
+          <w:tcPr>
+            <w:tcW w:w="763" w:type="dxa"/>
+            <w:tcBorders>
+              <w:start w:val="single" w:sz="4" w:space="0" w:color="000000"/>
+              <w:bottom w:val="single" w:sz="4" w:space="0" w:color="000000"/>
+              <w:end w:val="single" w:sz="4" w:space="0" w:color="000000"/>
+            </w:tcBorders>
+          </w:tcPr>
+          <w:p>
+            <w:pPr>
+              <w:pStyle w:val="TableContents"/>
+              <w:rPr/>
+            </w:pPr>
+            <w:r>
+              <w:rPr/>
+              <w:t>Pass</w:t>
+            </w:r>
+          </w:p>
+          <w:p>
+            <w:pPr>
+              <w:pStyle w:val="TableContents"/>
+              <w:rPr/>
+            </w:pPr>
+            <w:r>
+              <w:rPr/>
+              <w:t>Pass</w:t>
+            </w:r>
+          </w:p>
+          <w:p>
+            <w:pPr>
+              <w:pStyle w:val="TableContents"/>
+              <w:rPr/>
+            </w:pPr>
+            <w:r>
+              <w:rPr/>
+              <w:t>Pass</w:t>
+            </w:r>
+          </w:p>
+        </w:tc>
+      </w:tr>
+      <w:tr>
+        <w:trPr/>
+        <w:tc>
+          <w:tcPr>
+            <w:tcW w:w="863" w:type="dxa"/>
+            <w:tcBorders>
+              <w:start w:val="single" w:sz="4" w:space="0" w:color="000000"/>
+              <w:bottom w:val="single" w:sz="4" w:space="0" w:color="000000"/>
+            </w:tcBorders>
+          </w:tcPr>
+          <w:p>
+            <w:pPr>
+              <w:pStyle w:val="TableContents"/>
+              <w:rPr/>
+            </w:pPr>
+            <w:r>
+              <w:rPr/>
+              <w:t>2.</w:t>
+            </w:r>
+          </w:p>
+        </w:tc>
+        <w:tc>
+          <w:tcPr>
+            <w:tcW w:w="2991" w:type="dxa"/>
+            <w:tcBorders>
+              <w:start w:val="single" w:sz="4" w:space="0" w:color="000000"/>
+              <w:bottom w:val="single" w:sz="4" w:space="0" w:color="000000"/>
+            </w:tcBorders>
+          </w:tcPr>
+          <w:p>
+            <w:pPr>
+              <w:pStyle w:val="TableContents"/>
+              <w:rPr/>
+            </w:pPr>
+            <w:r>
+              <w:rPr/>
+              <w:t>Manage account using BST</w:t>
+            </w:r>
+          </w:p>
+        </w:tc>
+        <w:tc>
+          <w:tcPr>
+            <w:tcW w:w="2771" w:type="dxa"/>
+            <w:tcBorders>
+              <w:start w:val="single" w:sz="4" w:space="0" w:color="000000"/>
+              <w:bottom w:val="single" w:sz="4" w:space="0" w:color="000000"/>
+            </w:tcBorders>
+          </w:tcPr>
+          <w:p>
+            <w:pPr>
+              <w:pStyle w:val="TableContents"/>
+              <w:rPr/>
+            </w:pPr>
+            <w:r>
+              <w:rPr/>
+              <w:t>test_new_account()</w:t>
+            </w:r>
+          </w:p>
+          <w:p>
+            <w:pPr>
+              <w:pStyle w:val="TableContents"/>
+              <w:rPr/>
+            </w:pPr>
+            <w:r>
+              <w:rPr/>
+              <w:t>test_deposit()</w:t>
+            </w:r>
+          </w:p>
+          <w:p>
+            <w:pPr>
+              <w:pStyle w:val="TableContents"/>
+              <w:rPr/>
+            </w:pPr>
+            <w:r>
+              <w:rPr/>
+              <w:t>test_withdraw()</w:t>
+            </w:r>
+          </w:p>
+          <w:p>
+            <w:pPr>
+              <w:pStyle w:val="TableContents"/>
+              <w:rPr/>
+            </w:pPr>
+            <w:r>
+              <w:rPr/>
+              <w:t>test_delete_account()</w:t>
+            </w:r>
+          </w:p>
+        </w:tc>
+        <w:tc>
+          <w:tcPr>
+            <w:tcW w:w="2250" w:type="dxa"/>
+            <w:tcBorders>
+              <w:start w:val="single" w:sz="4" w:space="0" w:color="000000"/>
+              <w:bottom w:val="single" w:sz="4" w:space="0" w:color="000000"/>
+            </w:tcBorders>
+          </w:tcPr>
+          <w:p>
+            <w:pPr>
+              <w:pStyle w:val="TableContents"/>
+              <w:rPr/>
+            </w:pPr>
+            <w:r>
+              <w:rPr/>
+              <w:t>new_account()</w:t>
+            </w:r>
+          </w:p>
+          <w:p>
+            <w:pPr>
+              <w:pStyle w:val="TableContents"/>
+              <w:rPr/>
+            </w:pPr>
+            <w:r>
+              <w:rPr/>
+              <w:t>deposit()</w:t>
+            </w:r>
+          </w:p>
+          <w:p>
+            <w:pPr>
+              <w:pStyle w:val="TableContents"/>
+              <w:rPr/>
+            </w:pPr>
+            <w:r>
+              <w:rPr/>
+              <w:t>withdraw()</w:t>
+            </w:r>
+          </w:p>
+          <w:p>
+            <w:pPr>
+              <w:pStyle w:val="TableContents"/>
+              <w:rPr/>
+            </w:pPr>
+            <w:r>
+              <w:rPr/>
+              <w:t>delete_account()</w:t>
+            </w:r>
+          </w:p>
+        </w:tc>
+        <w:tc>
+          <w:tcPr>
+            <w:tcW w:w="763" w:type="dxa"/>
+            <w:tcBorders>
+              <w:start w:val="single" w:sz="4" w:space="0" w:color="000000"/>
+              <w:bottom w:val="single" w:sz="4" w:space="0" w:color="000000"/>
+              <w:end w:val="single" w:sz="4" w:space="0" w:color="000000"/>
+            </w:tcBorders>
+          </w:tcPr>
+          <w:p>
+            <w:pPr>
+              <w:pStyle w:val="TableContents"/>
+              <w:rPr/>
+            </w:pPr>
+            <w:r>
+              <w:rPr/>
+              <w:t>Pass</w:t>
+            </w:r>
+          </w:p>
+          <w:p>
+            <w:pPr>
+              <w:pStyle w:val="TableContents"/>
+              <w:rPr/>
+            </w:pPr>
+            <w:r>
+              <w:rPr/>
+              <w:t>Pass</w:t>
+            </w:r>
+          </w:p>
+          <w:p>
+            <w:pPr>
+              <w:pStyle w:val="TableContents"/>
+              <w:rPr/>
+            </w:pPr>
+            <w:r>
+              <w:rPr/>
+              <w:t>Pass</w:t>
+            </w:r>
+          </w:p>
+          <w:p>
+            <w:pPr>
+              <w:pStyle w:val="TableContents"/>
+              <w:rPr/>
+            </w:pPr>
+            <w:r>
+              <w:rPr/>
+              <w:t>Pass</w:t>
+            </w:r>
+          </w:p>
+        </w:tc>
+      </w:tr>
+      <w:tr>
+        <w:trPr/>
+        <w:tc>
+          <w:tcPr>
+            <w:tcW w:w="863" w:type="dxa"/>
+            <w:tcBorders>
+              <w:start w:val="single" w:sz="4" w:space="0" w:color="000000"/>
+              <w:bottom w:val="single" w:sz="4" w:space="0" w:color="000000"/>
+            </w:tcBorders>
+          </w:tcPr>
+          <w:p>
+            <w:pPr>
+              <w:pStyle w:val="TableContents"/>
+              <w:rPr/>
+            </w:pPr>
+            <w:r>
+              <w:rPr/>
+              <w:t>3.</w:t>
+            </w:r>
+          </w:p>
+        </w:tc>
+        <w:tc>
+          <w:tcPr>
+            <w:tcW w:w="2991" w:type="dxa"/>
+            <w:tcBorders>
+              <w:start w:val="single" w:sz="4" w:space="0" w:color="000000"/>
+              <w:bottom w:val="single" w:sz="4" w:space="0" w:color="000000"/>
+            </w:tcBorders>
+          </w:tcPr>
+          <w:p>
+            <w:pPr>
+              <w:pStyle w:val="TableContents"/>
+              <w:rPr/>
+            </w:pPr>
+            <w:r>
+              <w:rPr/>
+              <w:t>Searching for account</w:t>
+            </w:r>
+          </w:p>
+        </w:tc>
+        <w:tc>
+          <w:tcPr>
+            <w:tcW w:w="2771" w:type="dxa"/>
+            <w:tcBorders>
+              <w:start w:val="single" w:sz="4" w:space="0" w:color="000000"/>
+              <w:bottom w:val="single" w:sz="4" w:space="0" w:color="000000"/>
+            </w:tcBorders>
+          </w:tcPr>
+          <w:p>
+            <w:pPr>
+              <w:pStyle w:val="TableContents"/>
+              <w:rPr/>
+            </w:pPr>
+            <w:r>
+              <w:rPr/>
+              <w:t>test_search_account()</w:t>
+            </w:r>
+          </w:p>
+        </w:tc>
+        <w:tc>
+          <w:tcPr>
+            <w:tcW w:w="2250" w:type="dxa"/>
+            <w:tcBorders>
+              <w:start w:val="single" w:sz="4" w:space="0" w:color="000000"/>
+              <w:bottom w:val="single" w:sz="4" w:space="0" w:color="000000"/>
+            </w:tcBorders>
+          </w:tcPr>
+          <w:p>
+            <w:pPr>
+              <w:pStyle w:val="TableContents"/>
+              <w:rPr/>
+            </w:pPr>
+            <w:r>
+              <w:rPr/>
+              <w:t>search_account()</w:t>
+            </w:r>
+          </w:p>
+        </w:tc>
+        <w:tc>
+          <w:tcPr>
+            <w:tcW w:w="763" w:type="dxa"/>
+            <w:tcBorders>
+              <w:start w:val="single" w:sz="4" w:space="0" w:color="000000"/>
+              <w:bottom w:val="single" w:sz="4" w:space="0" w:color="000000"/>
+              <w:end w:val="single" w:sz="4" w:space="0" w:color="000000"/>
+            </w:tcBorders>
+          </w:tcPr>
+          <w:p>
+            <w:pPr>
+              <w:pStyle w:val="TableContents"/>
+              <w:rPr/>
+            </w:pPr>
+            <w:r>
+              <w:rPr/>
+              <w:t>Pass</w:t>
+            </w:r>
+          </w:p>
+        </w:tc>
+      </w:tr>
+      <w:tr>
+        <w:trPr/>
+        <w:tc>
+          <w:tcPr>
+            <w:tcW w:w="863" w:type="dxa"/>
+            <w:tcBorders>
+              <w:start w:val="single" w:sz="4" w:space="0" w:color="000000"/>
+              <w:bottom w:val="single" w:sz="4" w:space="0" w:color="000000"/>
+            </w:tcBorders>
+          </w:tcPr>
+          <w:p>
+            <w:pPr>
+              <w:pStyle w:val="TableContents"/>
+              <w:rPr/>
+            </w:pPr>
+            <w:r>
+              <w:rPr/>
+              <w:t>4.</w:t>
+            </w:r>
+          </w:p>
+        </w:tc>
+        <w:tc>
+          <w:tcPr>
+            <w:tcW w:w="2991" w:type="dxa"/>
+            <w:tcBorders>
+              <w:start w:val="single" w:sz="4" w:space="0" w:color="000000"/>
+              <w:bottom w:val="single" w:sz="4" w:space="0" w:color="000000"/>
+            </w:tcBorders>
+          </w:tcPr>
+          <w:p>
+            <w:pPr>
+              <w:pStyle w:val="TableContents"/>
+              <w:rPr/>
+            </w:pPr>
+            <w:r>
+              <w:rPr/>
+              <w:t>Check balance</w:t>
+            </w:r>
+          </w:p>
+        </w:tc>
+        <w:tc>
+          <w:tcPr>
+            <w:tcW w:w="2771" w:type="dxa"/>
+            <w:tcBorders>
+              <w:start w:val="single" w:sz="4" w:space="0" w:color="000000"/>
+              <w:bottom w:val="single" w:sz="4" w:space="0" w:color="000000"/>
+            </w:tcBorders>
+          </w:tcPr>
+          <w:p>
+            <w:pPr>
+              <w:pStyle w:val="TableContents"/>
+              <w:rPr/>
+            </w:pPr>
+            <w:r>
+              <w:rPr/>
+              <w:t>test_check_balance()</w:t>
+            </w:r>
+          </w:p>
+        </w:tc>
+        <w:tc>
+          <w:tcPr>
+            <w:tcW w:w="2250" w:type="dxa"/>
+            <w:tcBorders>
+              <w:start w:val="single" w:sz="4" w:space="0" w:color="000000"/>
+              <w:bottom w:val="single" w:sz="4" w:space="0" w:color="000000"/>
+            </w:tcBorders>
+          </w:tcPr>
+          <w:p>
+            <w:pPr>
+              <w:pStyle w:val="TableContents"/>
+              <w:rPr/>
+            </w:pPr>
+            <w:r>
+              <w:rPr/>
+              <w:t>check_balance()</w:t>
+            </w:r>
+          </w:p>
+        </w:tc>
+        <w:tc>
+          <w:tcPr>
+            <w:tcW w:w="763" w:type="dxa"/>
+            <w:tcBorders>
+              <w:start w:val="single" w:sz="4" w:space="0" w:color="000000"/>
+              <w:bottom w:val="single" w:sz="4" w:space="0" w:color="000000"/>
+              <w:end w:val="single" w:sz="4" w:space="0" w:color="000000"/>
+            </w:tcBorders>
+          </w:tcPr>
+          <w:p>
+            <w:pPr>
+              <w:pStyle w:val="TableContents"/>
+              <w:rPr/>
+            </w:pPr>
+            <w:r>
+              <w:rPr/>
+              <w:t>Pass</w:t>
+            </w:r>
+          </w:p>
+        </w:tc>
+      </w:tr>
+      <w:tr>
+        <w:trPr/>
+        <w:tc>
+          <w:tcPr>
+            <w:tcW w:w="863" w:type="dxa"/>
+            <w:tcBorders>
+              <w:start w:val="single" w:sz="4" w:space="0" w:color="000000"/>
+              <w:bottom w:val="single" w:sz="4" w:space="0" w:color="000000"/>
+            </w:tcBorders>
+          </w:tcPr>
+          <w:p>
+            <w:pPr>
+              <w:pStyle w:val="TableContents"/>
+              <w:rPr/>
+            </w:pPr>
+            <w:r>
+              <w:rPr/>
+              <w:t>5.</w:t>
+            </w:r>
+          </w:p>
+        </w:tc>
+        <w:tc>
+          <w:tcPr>
+            <w:tcW w:w="2991" w:type="dxa"/>
+            <w:tcBorders>
+              <w:start w:val="single" w:sz="4" w:space="0" w:color="000000"/>
+              <w:bottom w:val="single" w:sz="4" w:space="0" w:color="000000"/>
+            </w:tcBorders>
+          </w:tcPr>
+          <w:p>
+            <w:pPr>
+              <w:pStyle w:val="TableContents"/>
+              <w:rPr/>
+            </w:pPr>
+            <w:r>
+              <w:rPr/>
+              <w:t>Traversal of account records</w:t>
+            </w:r>
+          </w:p>
+        </w:tc>
+        <w:tc>
+          <w:tcPr>
+            <w:tcW w:w="2771" w:type="dxa"/>
+            <w:tcBorders>
+              <w:start w:val="single" w:sz="4" w:space="0" w:color="000000"/>
+              <w:bottom w:val="single" w:sz="4" w:space="0" w:color="000000"/>
+            </w:tcBorders>
+          </w:tcPr>
+          <w:p>
+            <w:pPr>
+              <w:pStyle w:val="TableContents"/>
+              <w:rPr/>
+            </w:pPr>
+            <w:r>
+              <w:rPr/>
+              <w:t>test_traverse_preorder()</w:t>
+            </w:r>
+          </w:p>
+          <w:p>
+            <w:pPr>
+              <w:pStyle w:val="TableContents"/>
+              <w:rPr/>
+            </w:pPr>
+            <w:r>
+              <w:rPr/>
+              <w:t>test_traverse_inorder()</w:t>
+            </w:r>
+          </w:p>
+          <w:p>
+            <w:pPr>
+              <w:pStyle w:val="TableContents"/>
+              <w:rPr/>
+            </w:pPr>
+            <w:r>
+              <w:rPr/>
+              <w:t>test_traverse_postorder()</w:t>
+            </w:r>
+          </w:p>
+        </w:tc>
+        <w:tc>
+          <w:tcPr>
+            <w:tcW w:w="2250" w:type="dxa"/>
+            <w:tcBorders>
+              <w:start w:val="single" w:sz="4" w:space="0" w:color="000000"/>
+              <w:bottom w:val="single" w:sz="4" w:space="0" w:color="000000"/>
+            </w:tcBorders>
+          </w:tcPr>
+          <w:p>
+            <w:pPr>
+              <w:pStyle w:val="TableContents"/>
+              <w:rPr/>
+            </w:pPr>
+            <w:r>
+              <w:rPr/>
+              <w:t>traverse_preorder()</w:t>
+            </w:r>
+          </w:p>
+          <w:p>
+            <w:pPr>
+              <w:pStyle w:val="TableContents"/>
+              <w:rPr/>
+            </w:pPr>
+            <w:r>
+              <w:rPr/>
+              <w:t>traverse_inorder()</w:t>
+            </w:r>
+          </w:p>
+          <w:p>
+            <w:pPr>
+              <w:pStyle w:val="TableContents"/>
+              <w:rPr/>
+            </w:pPr>
+            <w:r>
+              <w:rPr/>
+              <w:t>traverse_postorder()</w:t>
+            </w:r>
+          </w:p>
+        </w:tc>
+        <w:tc>
+          <w:tcPr>
+            <w:tcW w:w="763" w:type="dxa"/>
+            <w:tcBorders>
+              <w:start w:val="single" w:sz="4" w:space="0" w:color="000000"/>
+              <w:bottom w:val="single" w:sz="4" w:space="0" w:color="000000"/>
+              <w:end w:val="single" w:sz="4" w:space="0" w:color="000000"/>
+            </w:tcBorders>
+          </w:tcPr>
+          <w:p>
+            <w:pPr>
+              <w:pStyle w:val="TableContents"/>
+              <w:rPr/>
+            </w:pPr>
+            <w:r>
+              <w:rPr/>
+              <w:t>Pass</w:t>
+            </w:r>
+          </w:p>
+          <w:p>
+            <w:pPr>
+              <w:pStyle w:val="TableContents"/>
+              <w:rPr/>
+            </w:pPr>
+            <w:r>
+              <w:rPr/>
+              <w:t>Pass</w:t>
+            </w:r>
+          </w:p>
+          <w:p>
+            <w:pPr>
+              <w:pStyle w:val="TableContents"/>
+              <w:rPr/>
+            </w:pPr>
+            <w:r>
+              <w:rPr/>
+              <w:t>Pass</w:t>
+            </w:r>
+          </w:p>
+        </w:tc>
+      </w:tr>
+      <w:tr>
+        <w:trPr/>
+        <w:tc>
+          <w:tcPr>
+            <w:tcW w:w="863" w:type="dxa"/>
+            <w:tcBorders>
+              <w:start w:val="single" w:sz="4" w:space="0" w:color="000000"/>
+              <w:bottom w:val="single" w:sz="4" w:space="0" w:color="000000"/>
+            </w:tcBorders>
+          </w:tcPr>
+          <w:p>
+            <w:pPr>
+              <w:pStyle w:val="TableContents"/>
+              <w:rPr/>
+            </w:pPr>
+            <w:r>
+              <w:rPr/>
+              <w:t>6.</w:t>
+            </w:r>
+          </w:p>
+        </w:tc>
+        <w:tc>
+          <w:tcPr>
+            <w:tcW w:w="2991" w:type="dxa"/>
+            <w:tcBorders>
+              <w:start w:val="single" w:sz="4" w:space="0" w:color="000000"/>
+              <w:bottom w:val="single" w:sz="4" w:space="0" w:color="000000"/>
+            </w:tcBorders>
+          </w:tcPr>
+          <w:p>
+            <w:pPr>
+              <w:pStyle w:val="TableContents"/>
+              <w:rPr/>
+            </w:pPr>
+            <w:r>
+              <w:rPr/>
+              <w:t>Interactive Interface and User Interaction</w:t>
+            </w:r>
+          </w:p>
+        </w:tc>
+        <w:tc>
+          <w:tcPr>
+            <w:tcW w:w="2771" w:type="dxa"/>
+            <w:tcBorders>
+              <w:start w:val="single" w:sz="4" w:space="0" w:color="000000"/>
+              <w:bottom w:val="single" w:sz="4" w:space="0" w:color="000000"/>
+            </w:tcBorders>
+          </w:tcPr>
+          <w:p>
+            <w:pPr>
+              <w:pStyle w:val="TableContents"/>
+              <w:rPr/>
+            </w:pPr>
+            <w:r>
+              <w:rPr/>
+              <w:t>Manual testing</w:t>
+            </w:r>
+          </w:p>
+        </w:tc>
+        <w:tc>
+          <w:tcPr>
+            <w:tcW w:w="2250" w:type="dxa"/>
+            <w:tcBorders>
+              <w:start w:val="single" w:sz="4" w:space="0" w:color="000000"/>
+              <w:bottom w:val="single" w:sz="4" w:space="0" w:color="000000"/>
+            </w:tcBorders>
+          </w:tcPr>
+          <w:p>
+            <w:pPr>
+              <w:pStyle w:val="TableContents"/>
+              <w:rPr/>
+            </w:pPr>
+            <w:r>
+              <w:rPr/>
+              <w:t>interface.py</w:t>
+            </w:r>
+          </w:p>
+        </w:tc>
+        <w:tc>
+          <w:tcPr>
+            <w:tcW w:w="763" w:type="dxa"/>
+            <w:tcBorders>
+              <w:start w:val="single" w:sz="4" w:space="0" w:color="000000"/>
+              <w:bottom w:val="single" w:sz="4" w:space="0" w:color="000000"/>
+              <w:end w:val="single" w:sz="4" w:space="0" w:color="000000"/>
+            </w:tcBorders>
+          </w:tcPr>
+          <w:p>
+            <w:pPr>
+              <w:pStyle w:val="TableContents"/>
+              <w:rPr/>
+            </w:pPr>
+            <w:r>
+              <w:rPr/>
+              <w:t>Pass</w:t>
+            </w:r>
+          </w:p>
+        </w:tc>
+      </w:tr>
+    </w:tbl>
     <w:p>
       <w:pPr>
         <w:pStyle w:val="Normal"/>
@@ -3215,6 +4368,417 @@
     </w:lvl>
   </w:abstractNum>
   <w:abstractNum w:abstractNumId="10">
+    <w:lvl w:ilvl="0">
+      <w:start w:val="1"/>
+      <w:numFmt w:val="bullet"/>
+      <w:lvlText w:val=""/>
+      <w:lvlJc w:val="start"/>
+      <w:pPr>
+        <w:tabs>
+          <w:tab w:val="num" w:pos="1429"/>
+        </w:tabs>
+        <w:ind w:start="1429" w:hanging="360"/>
+      </w:pPr>
+      <w:rPr>
+        <w:rFonts w:ascii="Symbol" w:hAnsi="Symbol" w:cs="Symbol" w:hint="default"/>
+      </w:rPr>
+    </w:lvl>
+    <w:lvl w:ilvl="1">
+      <w:start w:val="1"/>
+      <w:numFmt w:val="bullet"/>
+      <w:lvlText w:val=""/>
+      <w:lvlJc w:val="start"/>
+      <w:pPr>
+        <w:tabs>
+          <w:tab w:val="num" w:pos="1789"/>
+        </w:tabs>
+        <w:ind w:start="1789" w:hanging="360"/>
+      </w:pPr>
+      <w:rPr>
+        <w:rFonts w:ascii="Symbol" w:hAnsi="Symbol" w:cs="Symbol" w:hint="default"/>
+      </w:rPr>
+    </w:lvl>
+    <w:lvl w:ilvl="2">
+      <w:start w:val="1"/>
+      <w:numFmt w:val="bullet"/>
+      <w:lvlText w:val=""/>
+      <w:lvlJc w:val="start"/>
+      <w:pPr>
+        <w:tabs>
+          <w:tab w:val="num" w:pos="2149"/>
+        </w:tabs>
+        <w:ind w:start="2149" w:hanging="360"/>
+      </w:pPr>
+      <w:rPr>
+        <w:rFonts w:ascii="Symbol" w:hAnsi="Symbol" w:cs="Symbol" w:hint="default"/>
+      </w:rPr>
+    </w:lvl>
+    <w:lvl w:ilvl="3">
+      <w:start w:val="1"/>
+      <w:numFmt w:val="bullet"/>
+      <w:lvlText w:val=""/>
+      <w:lvlJc w:val="start"/>
+      <w:pPr>
+        <w:tabs>
+          <w:tab w:val="num" w:pos="2509"/>
+        </w:tabs>
+        <w:ind w:start="2509" w:hanging="360"/>
+      </w:pPr>
+      <w:rPr>
+        <w:rFonts w:ascii="Symbol" w:hAnsi="Symbol" w:cs="Symbol" w:hint="default"/>
+      </w:rPr>
+    </w:lvl>
+    <w:lvl w:ilvl="4">
+      <w:start w:val="1"/>
+      <w:numFmt w:val="bullet"/>
+      <w:lvlText w:val=""/>
+      <w:lvlJc w:val="start"/>
+      <w:pPr>
+        <w:tabs>
+          <w:tab w:val="num" w:pos="2869"/>
+        </w:tabs>
+        <w:ind w:start="2869" w:hanging="360"/>
+      </w:pPr>
+      <w:rPr>
+        <w:rFonts w:ascii="Symbol" w:hAnsi="Symbol" w:cs="Symbol" w:hint="default"/>
+      </w:rPr>
+    </w:lvl>
+    <w:lvl w:ilvl="5">
+      <w:start w:val="1"/>
+      <w:numFmt w:val="bullet"/>
+      <w:lvlText w:val=""/>
+      <w:lvlJc w:val="start"/>
+      <w:pPr>
+        <w:tabs>
+          <w:tab w:val="num" w:pos="3229"/>
+        </w:tabs>
+        <w:ind w:start="3229" w:hanging="360"/>
+      </w:pPr>
+      <w:rPr>
+        <w:rFonts w:ascii="Symbol" w:hAnsi="Symbol" w:cs="Symbol" w:hint="default"/>
+      </w:rPr>
+    </w:lvl>
+    <w:lvl w:ilvl="6">
+      <w:start w:val="1"/>
+      <w:numFmt w:val="bullet"/>
+      <w:lvlText w:val=""/>
+      <w:lvlJc w:val="start"/>
+      <w:pPr>
+        <w:tabs>
+          <w:tab w:val="num" w:pos="3589"/>
+        </w:tabs>
+        <w:ind w:start="3589" w:hanging="360"/>
+      </w:pPr>
+      <w:rPr>
+        <w:rFonts w:ascii="Symbol" w:hAnsi="Symbol" w:cs="Symbol" w:hint="default"/>
+      </w:rPr>
+    </w:lvl>
+    <w:lvl w:ilvl="7">
+      <w:start w:val="1"/>
+      <w:numFmt w:val="bullet"/>
+      <w:lvlText w:val=""/>
+      <w:lvlJc w:val="start"/>
+      <w:pPr>
+        <w:tabs>
+          <w:tab w:val="num" w:pos="3949"/>
+        </w:tabs>
+        <w:ind w:start="3949" w:hanging="360"/>
+      </w:pPr>
+      <w:rPr>
+        <w:rFonts w:ascii="Symbol" w:hAnsi="Symbol" w:cs="Symbol" w:hint="default"/>
+      </w:rPr>
+    </w:lvl>
+    <w:lvl w:ilvl="8">
+      <w:start w:val="1"/>
+      <w:numFmt w:val="bullet"/>
+      <w:lvlText w:val=""/>
+      <w:lvlJc w:val="start"/>
+      <w:pPr>
+        <w:tabs>
+          <w:tab w:val="num" w:pos="4309"/>
+        </w:tabs>
+        <w:ind w:start="4309" w:hanging="360"/>
+      </w:pPr>
+      <w:rPr>
+        <w:rFonts w:ascii="Symbol" w:hAnsi="Symbol" w:cs="Symbol" w:hint="default"/>
+      </w:rPr>
+    </w:lvl>
+  </w:abstractNum>
+  <w:abstractNum w:abstractNumId="11">
+    <w:lvl w:ilvl="0">
+      <w:start w:val="1"/>
+      <w:numFmt w:val="bullet"/>
+      <w:lvlText w:val=""/>
+      <w:lvlJc w:val="start"/>
+      <w:pPr>
+        <w:tabs>
+          <w:tab w:val="num" w:pos="1429"/>
+        </w:tabs>
+        <w:ind w:start="1429" w:hanging="360"/>
+      </w:pPr>
+      <w:rPr>
+        <w:rFonts w:ascii="Symbol" w:hAnsi="Symbol" w:cs="Symbol" w:hint="default"/>
+      </w:rPr>
+    </w:lvl>
+    <w:lvl w:ilvl="1">
+      <w:start w:val="1"/>
+      <w:numFmt w:val="bullet"/>
+      <w:lvlText w:val=""/>
+      <w:lvlJc w:val="start"/>
+      <w:pPr>
+        <w:tabs>
+          <w:tab w:val="num" w:pos="1789"/>
+        </w:tabs>
+        <w:ind w:start="1789" w:hanging="360"/>
+      </w:pPr>
+      <w:rPr>
+        <w:rFonts w:ascii="Symbol" w:hAnsi="Symbol" w:cs="Symbol" w:hint="default"/>
+      </w:rPr>
+    </w:lvl>
+    <w:lvl w:ilvl="2">
+      <w:start w:val="1"/>
+      <w:numFmt w:val="bullet"/>
+      <w:lvlText w:val=""/>
+      <w:lvlJc w:val="start"/>
+      <w:pPr>
+        <w:tabs>
+          <w:tab w:val="num" w:pos="2149"/>
+        </w:tabs>
+        <w:ind w:start="2149" w:hanging="360"/>
+      </w:pPr>
+      <w:rPr>
+        <w:rFonts w:ascii="Symbol" w:hAnsi="Symbol" w:cs="Symbol" w:hint="default"/>
+      </w:rPr>
+    </w:lvl>
+    <w:lvl w:ilvl="3">
+      <w:start w:val="1"/>
+      <w:numFmt w:val="bullet"/>
+      <w:lvlText w:val=""/>
+      <w:lvlJc w:val="start"/>
+      <w:pPr>
+        <w:tabs>
+          <w:tab w:val="num" w:pos="2509"/>
+        </w:tabs>
+        <w:ind w:start="2509" w:hanging="360"/>
+      </w:pPr>
+      <w:rPr>
+        <w:rFonts w:ascii="Symbol" w:hAnsi="Symbol" w:cs="Symbol" w:hint="default"/>
+      </w:rPr>
+    </w:lvl>
+    <w:lvl w:ilvl="4">
+      <w:start w:val="1"/>
+      <w:numFmt w:val="bullet"/>
+      <w:lvlText w:val=""/>
+      <w:lvlJc w:val="start"/>
+      <w:pPr>
+        <w:tabs>
+          <w:tab w:val="num" w:pos="2869"/>
+        </w:tabs>
+        <w:ind w:start="2869" w:hanging="360"/>
+      </w:pPr>
+      <w:rPr>
+        <w:rFonts w:ascii="Symbol" w:hAnsi="Symbol" w:cs="Symbol" w:hint="default"/>
+      </w:rPr>
+    </w:lvl>
+    <w:lvl w:ilvl="5">
+      <w:start w:val="1"/>
+      <w:numFmt w:val="bullet"/>
+      <w:lvlText w:val=""/>
+      <w:lvlJc w:val="start"/>
+      <w:pPr>
+        <w:tabs>
+          <w:tab w:val="num" w:pos="3229"/>
+        </w:tabs>
+        <w:ind w:start="3229" w:hanging="360"/>
+      </w:pPr>
+      <w:rPr>
+        <w:rFonts w:ascii="Symbol" w:hAnsi="Symbol" w:cs="Symbol" w:hint="default"/>
+      </w:rPr>
+    </w:lvl>
+    <w:lvl w:ilvl="6">
+      <w:start w:val="1"/>
+      <w:numFmt w:val="bullet"/>
+      <w:lvlText w:val=""/>
+      <w:lvlJc w:val="start"/>
+      <w:pPr>
+        <w:tabs>
+          <w:tab w:val="num" w:pos="3589"/>
+        </w:tabs>
+        <w:ind w:start="3589" w:hanging="360"/>
+      </w:pPr>
+      <w:rPr>
+        <w:rFonts w:ascii="Symbol" w:hAnsi="Symbol" w:cs="Symbol" w:hint="default"/>
+      </w:rPr>
+    </w:lvl>
+    <w:lvl w:ilvl="7">
+      <w:start w:val="1"/>
+      <w:numFmt w:val="bullet"/>
+      <w:lvlText w:val=""/>
+      <w:lvlJc w:val="start"/>
+      <w:pPr>
+        <w:tabs>
+          <w:tab w:val="num" w:pos="3949"/>
+        </w:tabs>
+        <w:ind w:start="3949" w:hanging="360"/>
+      </w:pPr>
+      <w:rPr>
+        <w:rFonts w:ascii="Symbol" w:hAnsi="Symbol" w:cs="Symbol" w:hint="default"/>
+      </w:rPr>
+    </w:lvl>
+    <w:lvl w:ilvl="8">
+      <w:start w:val="1"/>
+      <w:numFmt w:val="bullet"/>
+      <w:lvlText w:val=""/>
+      <w:lvlJc w:val="start"/>
+      <w:pPr>
+        <w:tabs>
+          <w:tab w:val="num" w:pos="4309"/>
+        </w:tabs>
+        <w:ind w:start="4309" w:hanging="360"/>
+      </w:pPr>
+      <w:rPr>
+        <w:rFonts w:ascii="Symbol" w:hAnsi="Symbol" w:cs="Symbol" w:hint="default"/>
+      </w:rPr>
+    </w:lvl>
+  </w:abstractNum>
+  <w:abstractNum w:abstractNumId="12">
+    <w:lvl w:ilvl="0">
+      <w:start w:val="1"/>
+      <w:numFmt w:val="bullet"/>
+      <w:lvlText w:val=""/>
+      <w:lvlJc w:val="start"/>
+      <w:pPr>
+        <w:tabs>
+          <w:tab w:val="num" w:pos="1429"/>
+        </w:tabs>
+        <w:ind w:start="1429" w:hanging="360"/>
+      </w:pPr>
+      <w:rPr>
+        <w:rFonts w:ascii="Symbol" w:hAnsi="Symbol" w:cs="Symbol" w:hint="default"/>
+      </w:rPr>
+    </w:lvl>
+    <w:lvl w:ilvl="1">
+      <w:start w:val="1"/>
+      <w:numFmt w:val="bullet"/>
+      <w:lvlText w:val=""/>
+      <w:lvlJc w:val="start"/>
+      <w:pPr>
+        <w:tabs>
+          <w:tab w:val="num" w:pos="1789"/>
+        </w:tabs>
+        <w:ind w:start="1789" w:hanging="360"/>
+      </w:pPr>
+      <w:rPr>
+        <w:rFonts w:ascii="Symbol" w:hAnsi="Symbol" w:cs="Symbol" w:hint="default"/>
+      </w:rPr>
+    </w:lvl>
+    <w:lvl w:ilvl="2">
+      <w:start w:val="1"/>
+      <w:numFmt w:val="bullet"/>
+      <w:lvlText w:val=""/>
+      <w:lvlJc w:val="start"/>
+      <w:pPr>
+        <w:tabs>
+          <w:tab w:val="num" w:pos="2149"/>
+        </w:tabs>
+        <w:ind w:start="2149" w:hanging="360"/>
+      </w:pPr>
+      <w:rPr>
+        <w:rFonts w:ascii="Symbol" w:hAnsi="Symbol" w:cs="Symbol" w:hint="default"/>
+      </w:rPr>
+    </w:lvl>
+    <w:lvl w:ilvl="3">
+      <w:start w:val="1"/>
+      <w:numFmt w:val="bullet"/>
+      <w:lvlText w:val=""/>
+      <w:lvlJc w:val="start"/>
+      <w:pPr>
+        <w:tabs>
+          <w:tab w:val="num" w:pos="2509"/>
+        </w:tabs>
+        <w:ind w:start="2509" w:hanging="360"/>
+      </w:pPr>
+      <w:rPr>
+        <w:rFonts w:ascii="Symbol" w:hAnsi="Symbol" w:cs="Symbol" w:hint="default"/>
+      </w:rPr>
+    </w:lvl>
+    <w:lvl w:ilvl="4">
+      <w:start w:val="1"/>
+      <w:numFmt w:val="bullet"/>
+      <w:lvlText w:val=""/>
+      <w:lvlJc w:val="start"/>
+      <w:pPr>
+        <w:tabs>
+          <w:tab w:val="num" w:pos="2869"/>
+        </w:tabs>
+        <w:ind w:start="2869" w:hanging="360"/>
+      </w:pPr>
+      <w:rPr>
+        <w:rFonts w:ascii="Symbol" w:hAnsi="Symbol" w:cs="Symbol" w:hint="default"/>
+      </w:rPr>
+    </w:lvl>
+    <w:lvl w:ilvl="5">
+      <w:start w:val="1"/>
+      <w:numFmt w:val="bullet"/>
+      <w:lvlText w:val=""/>
+      <w:lvlJc w:val="start"/>
+      <w:pPr>
+        <w:tabs>
+          <w:tab w:val="num" w:pos="3229"/>
+        </w:tabs>
+        <w:ind w:start="3229" w:hanging="360"/>
+      </w:pPr>
+      <w:rPr>
+        <w:rFonts w:ascii="Symbol" w:hAnsi="Symbol" w:cs="Symbol" w:hint="default"/>
+      </w:rPr>
+    </w:lvl>
+    <w:lvl w:ilvl="6">
+      <w:start w:val="1"/>
+      <w:numFmt w:val="bullet"/>
+      <w:lvlText w:val=""/>
+      <w:lvlJc w:val="start"/>
+      <w:pPr>
+        <w:tabs>
+          <w:tab w:val="num" w:pos="3589"/>
+        </w:tabs>
+        <w:ind w:start="3589" w:hanging="360"/>
+      </w:pPr>
+      <w:rPr>
+        <w:rFonts w:ascii="Symbol" w:hAnsi="Symbol" w:cs="Symbol" w:hint="default"/>
+      </w:rPr>
+    </w:lvl>
+    <w:lvl w:ilvl="7">
+      <w:start w:val="1"/>
+      <w:numFmt w:val="bullet"/>
+      <w:lvlText w:val=""/>
+      <w:lvlJc w:val="start"/>
+      <w:pPr>
+        <w:tabs>
+          <w:tab w:val="num" w:pos="3949"/>
+        </w:tabs>
+        <w:ind w:start="3949" w:hanging="360"/>
+      </w:pPr>
+      <w:rPr>
+        <w:rFonts w:ascii="Symbol" w:hAnsi="Symbol" w:cs="Symbol" w:hint="default"/>
+      </w:rPr>
+    </w:lvl>
+    <w:lvl w:ilvl="8">
+      <w:start w:val="1"/>
+      <w:numFmt w:val="bullet"/>
+      <w:lvlText w:val=""/>
+      <w:lvlJc w:val="start"/>
+      <w:pPr>
+        <w:tabs>
+          <w:tab w:val="num" w:pos="4309"/>
+        </w:tabs>
+        <w:ind w:start="4309" w:hanging="360"/>
+      </w:pPr>
+      <w:rPr>
+        <w:rFonts w:ascii="Symbol" w:hAnsi="Symbol" w:cs="Symbol" w:hint="default"/>
+      </w:rPr>
+    </w:lvl>
+  </w:abstractNum>
+  <w:abstractNum w:abstractNumId="13">
     <w:lvl w:ilvl="0">
       <w:start w:val="1"/>
       <w:numFmt w:val="none"/>
@@ -3363,6 +4927,15 @@
   <w:num w:numId="10">
     <w:abstractNumId w:val="10"/>
   </w:num>
+  <w:num w:numId="11">
+    <w:abstractNumId w:val="11"/>
+  </w:num>
+  <w:num w:numId="12">
+    <w:abstractNumId w:val="12"/>
+  </w:num>
+  <w:num w:numId="13">
+    <w:abstractNumId w:val="13"/>
+  </w:num>
 </w:numbering>
 </file>
 
@@ -3408,6 +4981,13 @@
     <w:rPr>
       <w:color w:val="000080"/>
       <w:u w:val="single"/>
+    </w:rPr>
+  </w:style>
+  <w:style w:type="character" w:styleId="Bulletsuser">
+    <w:name w:val="Bullets (user)"/>
+    <w:qFormat/>
+    <w:rPr>
+      <w:rFonts w:ascii="OpenSymbol" w:hAnsi="OpenSymbol" w:eastAsia="OpenSymbol" w:cs="OpenSymbol"/>
     </w:rPr>
   </w:style>
   <w:style w:type="character" w:styleId="Bullets">
@@ -3484,6 +5064,19 @@
       <w:suppressLineNumbers/>
     </w:pPr>
     <w:rPr/>
+  </w:style>
+  <w:style w:type="paragraph" w:styleId="TableHeading">
+    <w:name w:val="Table Heading"/>
+    <w:basedOn w:val="TableContents"/>
+    <w:qFormat/>
+    <w:pPr>
+      <w:suppressLineNumbers/>
+      <w:jc w:val="center"/>
+    </w:pPr>
+    <w:rPr>
+      <w:b/>
+      <w:bCs/>
+    </w:rPr>
   </w:style>
 </w:styles>
 </file>

</xml_diff>